<commit_message>
updated docs and data
</commit_message>
<xml_diff>
--- a/docs/Deep Learning Coursera.docx
+++ b/docs/Deep Learning Coursera.docx
@@ -4,9 +4,12 @@
   <w:body>
     <w:p>
       <w:pPr>
+        <w:ind w:left="-284"/>
         <w:rPr>
           <w:b/>
           <w:bCs/>
+          <w:sz w:val="20"/>
+          <w:szCs w:val="20"/>
           <w:u w:val="single"/>
         </w:rPr>
       </w:pPr>
@@ -14,60 +17,971 @@
         <w:rPr>
           <w:b/>
           <w:bCs/>
+          <w:sz w:val="20"/>
+          <w:szCs w:val="20"/>
           <w:u w:val="single"/>
         </w:rPr>
         <w:t>Deep Learning Coursera</w:t>
+      </w:r>
+      <w:r>
+        <w:rPr>
+          <w:b/>
+          <w:bCs/>
+          <w:sz w:val="20"/>
+          <w:szCs w:val="20"/>
+          <w:u w:val="single"/>
+        </w:rPr>
+        <w:br/>
+      </w:r>
+      <w:hyperlink r:id="rId4" w:history="1">
+        <w:r>
+          <w:rPr>
+            <w:rStyle w:val="Hyperlink"/>
+            <w:b/>
+            <w:bCs/>
+            <w:sz w:val="20"/>
+            <w:szCs w:val="20"/>
+          </w:rPr>
+          <w:t>Neural Networks and Deep Learning</w:t>
+        </w:r>
+      </w:hyperlink>
+      <w:r>
+        <w:rPr>
+          <w:b/>
+          <w:bCs/>
+          <w:sz w:val="20"/>
+          <w:szCs w:val="20"/>
+          <w:u w:val="single"/>
+        </w:rPr>
+        <w:br/>
+      </w:r>
+      <w:r>
+        <w:rPr>
+          <w:sz w:val="20"/>
+          <w:szCs w:val="20"/>
+        </w:rPr>
+        <w:t>Neural Network: all features densely connected to all neurons in hidden layers. The network fins a way to make combinations of features that are important to predict the Target.</w:t>
+      </w:r>
+      <w:r>
+        <w:rPr>
+          <w:sz w:val="20"/>
+          <w:szCs w:val="20"/>
+        </w:rPr>
+        <w:br/>
+        <w:t xml:space="preserve">Structured data: Tables </w:t>
+      </w:r>
+      <w:r>
+        <w:rPr>
+          <w:sz w:val="20"/>
+          <w:szCs w:val="20"/>
+        </w:rPr>
+        <w:t xml:space="preserve">        Unstructured</w:t>
+      </w:r>
+      <w:r>
+        <w:rPr>
+          <w:sz w:val="20"/>
+          <w:szCs w:val="20"/>
+        </w:rPr>
+        <w:t xml:space="preserve"> data: audio track, images, texts</w:t>
       </w:r>
     </w:p>
     <w:p>
+      <w:pPr>
+        <w:ind w:left="-284"/>
+        <w:rPr>
+          <w:sz w:val="20"/>
+          <w:szCs w:val="20"/>
+        </w:rPr>
+      </w:pPr>
+      <w:r>
+        <w:rPr>
+          <w:sz w:val="20"/>
+          <w:szCs w:val="20"/>
+        </w:rPr>
+        <w:t xml:space="preserve">DL drivers: </w:t>
+      </w:r>
+      <w:r>
+        <w:rPr>
+          <w:sz w:val="20"/>
+          <w:szCs w:val="20"/>
+        </w:rPr>
+        <w:t>we collect more data IoT, digitalization.. DL can leverage all the data better than ML</w:t>
+      </w:r>
+      <w:r>
+        <w:rPr>
+          <w:sz w:val="20"/>
+          <w:szCs w:val="20"/>
+        </w:rPr>
+        <w:t>.</w:t>
+      </w:r>
+      <w:r>
+        <w:rPr>
+          <w:sz w:val="20"/>
+          <w:szCs w:val="20"/>
+        </w:rPr>
+        <w:br/>
+        <w:t>Then it would come more computational power and better algorithms.</w:t>
+      </w:r>
+    </w:p>
+    <w:p>
+      <w:pPr>
+        <w:ind w:left="-284"/>
+        <w:rPr>
+          <w:sz w:val="20"/>
+          <w:szCs w:val="20"/>
+        </w:rPr>
+      </w:pPr>
+      <w:r>
+        <w:rPr>
+          <w:sz w:val="20"/>
+          <w:szCs w:val="20"/>
+        </w:rPr>
+        <w:t>Loss Function: applies on a single training example</w:t>
+      </w:r>
+    </w:p>
+    <w:p>
+      <w:pPr>
+        <w:ind w:left="-284" w:right="-330"/>
+        <w:rPr>
+          <w:sz w:val="20"/>
+          <w:szCs w:val="20"/>
+        </w:rPr>
+      </w:pPr>
+      <w:r>
+        <w:rPr>
+          <w:sz w:val="20"/>
+          <w:szCs w:val="20"/>
+        </w:rPr>
+        <w:t>Cost Function:</w:t>
+      </w:r>
+      <w:r>
+        <w:rPr>
+          <w:sz w:val="20"/>
+          <w:szCs w:val="20"/>
+        </w:rPr>
+        <w:t xml:space="preserve"> Loss function</w:t>
+      </w:r>
+      <w:r>
+        <w:rPr>
+          <w:sz w:val="20"/>
+          <w:szCs w:val="20"/>
+        </w:rPr>
+        <w:t xml:space="preserve"> applied to all training/testing examples.</w:t>
+      </w:r>
+      <w:r>
+        <w:rPr>
+          <w:sz w:val="20"/>
+          <w:szCs w:val="20"/>
+        </w:rPr>
+        <w:t xml:space="preserve"> </w:t>
+      </w:r>
+      <w:r>
+        <w:rPr>
+          <w:sz w:val="20"/>
+          <w:szCs w:val="20"/>
+        </w:rPr>
+        <w:t>The cost of the fitted model parameters (w,b)</w:t>
+      </w:r>
+    </w:p>
+    <w:p>
+      <w:pPr>
+        <w:ind w:left="-284" w:right="-330"/>
+        <w:rPr>
+          <w:sz w:val="20"/>
+          <w:szCs w:val="20"/>
+        </w:rPr>
+      </w:pPr>
+      <w:r>
+        <w:rPr>
+          <w:sz w:val="20"/>
+          <w:szCs w:val="20"/>
+        </w:rPr>
+        <w:t>Vectors Broadcasting in numpy:</w:t>
+      </w:r>
+      <w:r>
+        <w:rPr>
+          <w:sz w:val="20"/>
+          <w:szCs w:val="20"/>
+        </w:rPr>
+        <w:br/>
+        <w:t>when you make element-wise operations with matrix, it will replicate a matrix if it “lacks” one dimension, and replicate it in that direction to make the dimensions of both matrix match</w:t>
+      </w:r>
+      <w:r>
+        <w:rPr>
+          <w:sz w:val="20"/>
+          <w:szCs w:val="20"/>
+        </w:rPr>
+        <w:br/>
+      </w:r>
+      <w:r>
+        <w:rPr>
+          <w:noProof/>
+          <w:sz w:val="20"/>
+          <w:szCs w:val="20"/>
+        </w:rPr>
+        <w:drawing>
+          <wp:inline distT="0" distB="0" distL="0" distR="0" wp14:anchorId="62FCD9F9" wp14:editId="73940A25">
+            <wp:extent cx="3532610" cy="711923"/>
+            <wp:effectExtent l="0" t="0" r="0" b="0"/>
+            <wp:docPr id="645975541" name="Picture 1" descr="A close-up of a white board&#10;&#10;AI-generated content may be incorrect."/>
+            <wp:cNvGraphicFramePr>
+              <a:graphicFrameLocks xmlns:a="http://schemas.openxmlformats.org/drawingml/2006/main" noChangeAspect="1"/>
+            </wp:cNvGraphicFramePr>
+            <a:graphic xmlns:a="http://schemas.openxmlformats.org/drawingml/2006/main">
+              <a:graphicData uri="http://schemas.openxmlformats.org/drawingml/2006/picture">
+                <pic:pic xmlns:pic="http://schemas.openxmlformats.org/drawingml/2006/picture">
+                  <pic:nvPicPr>
+                    <pic:cNvPr id="645975541" name="Picture 1" descr="A close-up of a white board&#10;&#10;AI-generated content may be incorrect."/>
+                    <pic:cNvPicPr/>
+                  </pic:nvPicPr>
+                  <pic:blipFill>
+                    <a:blip r:embed="rId5"/>
+                    <a:stretch>
+                      <a:fillRect/>
+                    </a:stretch>
+                  </pic:blipFill>
+                  <pic:spPr>
+                    <a:xfrm>
+                      <a:off x="0" y="0"/>
+                      <a:ext cx="3596619" cy="724823"/>
+                    </a:xfrm>
+                    <a:prstGeom prst="rect">
+                      <a:avLst/>
+                    </a:prstGeom>
+                  </pic:spPr>
+                </pic:pic>
+              </a:graphicData>
+            </a:graphic>
+          </wp:inline>
+        </w:drawing>
+      </w:r>
+    </w:p>
+    <w:p>
+      <w:pPr>
+        <w:ind w:left="-284" w:right="-330"/>
+        <w:rPr>
+          <w:rFonts w:ascii="Consolas" w:hAnsi="Consolas"/>
+          <w:sz w:val="20"/>
+          <w:szCs w:val="20"/>
+        </w:rPr>
+      </w:pPr>
+      <w:r>
+        <w:rPr>
+          <w:sz w:val="20"/>
+          <w:szCs w:val="20"/>
+        </w:rPr>
+        <w:t xml:space="preserve">Will throw an error if condition Is not matched: </w:t>
+      </w:r>
+      <w:r>
+        <w:rPr>
+          <w:rFonts w:ascii="Consolas" w:hAnsi="Consolas"/>
+          <w:sz w:val="20"/>
+          <w:szCs w:val="20"/>
+          <w:highlight w:val="yellow"/>
+        </w:rPr>
+        <w:t>assert(2==3)</w:t>
+      </w:r>
+    </w:p>
+    <w:p>
+      <w:pPr>
+        <w:ind w:left="-284" w:right="-330"/>
+        <w:rPr>
+          <w:rFonts w:ascii="Consolas" w:hAnsi="Consolas"/>
+          <w:sz w:val="20"/>
+          <w:szCs w:val="20"/>
+        </w:rPr>
+      </w:pPr>
+      <w:r>
+        <w:rPr>
+          <w:sz w:val="20"/>
+          <w:szCs w:val="20"/>
+        </w:rPr>
+        <w:t>Use 2d arrays, never rank 1 arrays. These arrays have the shape (n,) instead of (n,1) or (1,n).</w:t>
+      </w:r>
+      <w:r>
+        <w:rPr>
+          <w:sz w:val="20"/>
+          <w:szCs w:val="20"/>
+        </w:rPr>
+        <w:br/>
+        <w:t xml:space="preserve">To convert them use </w:t>
+      </w:r>
+      <w:r>
+        <w:rPr>
+          <w:sz w:val="20"/>
+          <w:szCs w:val="20"/>
+          <w:highlight w:val="yellow"/>
+        </w:rPr>
+        <w:t>reshape</w:t>
+      </w:r>
+      <w:r>
+        <w:rPr>
+          <w:sz w:val="20"/>
+          <w:szCs w:val="20"/>
+        </w:rPr>
+        <w:t>, and initialize them specifying the 2 dimensions</w:t>
+      </w:r>
+      <w:r>
+        <w:rPr>
+          <w:rFonts w:ascii="Consolas" w:hAnsi="Consolas"/>
+          <w:sz w:val="20"/>
+          <w:szCs w:val="20"/>
+        </w:rPr>
+        <w:t>: np.zeros(n,1)</w:t>
+      </w:r>
+    </w:p>
+    <w:p>
+      <w:pPr>
+        <w:ind w:left="-284" w:right="-330"/>
+        <w:rPr>
+          <w:rFonts w:ascii="Consolas" w:hAnsi="Consolas"/>
+          <w:sz w:val="20"/>
+          <w:szCs w:val="20"/>
+        </w:rPr>
+      </w:pPr>
+      <w:r>
+        <w:rPr>
+          <w:sz w:val="20"/>
+          <w:szCs w:val="20"/>
+        </w:rPr>
+        <w:t>When summarising matrix</w:t>
+      </w:r>
+      <w:r>
+        <w:rPr>
+          <w:rFonts w:ascii="Consolas" w:hAnsi="Consolas"/>
+          <w:sz w:val="20"/>
+          <w:szCs w:val="20"/>
+        </w:rPr>
+        <w:t xml:space="preserve"> (np.sum, np.mean..(axis=))</w:t>
+      </w:r>
+      <w:r>
+        <w:rPr>
+          <w:sz w:val="20"/>
+          <w:szCs w:val="20"/>
+        </w:rPr>
+        <w:t>, use option</w:t>
+      </w:r>
+      <w:r>
+        <w:rPr>
+          <w:rFonts w:ascii="Consolas" w:hAnsi="Consolas"/>
+          <w:sz w:val="20"/>
+          <w:szCs w:val="20"/>
+        </w:rPr>
+        <w:t xml:space="preserve"> keepdims=True </w:t>
+      </w:r>
+      <w:r>
+        <w:rPr>
+          <w:sz w:val="20"/>
+          <w:szCs w:val="20"/>
+        </w:rPr>
+        <w:t>to have the output respecting the dimensions of the input an dnot like 1d array.</w:t>
+      </w:r>
+      <w:r>
+        <w:rPr>
+          <w:sz w:val="20"/>
+          <w:szCs w:val="20"/>
+        </w:rPr>
+        <w:br/>
+      </w:r>
+      <w:r>
+        <w:rPr>
+          <w:rFonts w:ascii="Consolas" w:hAnsi="Consolas"/>
+          <w:sz w:val="20"/>
+          <w:szCs w:val="20"/>
+        </w:rPr>
+        <w:t xml:space="preserve">np.sum(x_exp, axis=1, </w:t>
+      </w:r>
+      <w:r>
+        <w:rPr>
+          <w:rFonts w:ascii="Consolas" w:hAnsi="Consolas"/>
+          <w:sz w:val="20"/>
+          <w:szCs w:val="20"/>
+          <w:highlight w:val="yellow"/>
+        </w:rPr>
+        <w:t>keepdims=False</w:t>
+      </w:r>
+      <w:r>
+        <w:rPr>
+          <w:rFonts w:ascii="Consolas" w:hAnsi="Consolas"/>
+          <w:sz w:val="20"/>
+          <w:szCs w:val="20"/>
+        </w:rPr>
+        <w:t>)</w:t>
+      </w:r>
+    </w:p>
+    <w:p>
+      <w:pPr>
+        <w:ind w:left="-284" w:right="-330"/>
+        <w:rPr>
+          <w:sz w:val="20"/>
+          <w:szCs w:val="20"/>
+        </w:rPr>
+      </w:pPr>
+      <w:r>
+        <w:rPr>
+          <w:noProof/>
+          <w:sz w:val="20"/>
+          <w:szCs w:val="20"/>
+        </w:rPr>
+        <w:drawing>
+          <wp:anchor distT="0" distB="0" distL="114300" distR="114300" simplePos="0" relativeHeight="251658240" behindDoc="1" locked="0" layoutInCell="1" allowOverlap="1" wp14:anchorId="23D0A760" wp14:editId="27ECFF3B">
+            <wp:simplePos x="0" y="0"/>
+            <wp:positionH relativeFrom="column">
+              <wp:posOffset>1255505</wp:posOffset>
+            </wp:positionH>
+            <wp:positionV relativeFrom="paragraph">
+              <wp:posOffset>218440</wp:posOffset>
+            </wp:positionV>
+            <wp:extent cx="927735" cy="348615"/>
+            <wp:effectExtent l="0" t="0" r="5715" b="0"/>
+            <wp:wrapTight wrapText="bothSides">
+              <wp:wrapPolygon edited="0">
+                <wp:start x="0" y="0"/>
+                <wp:lineTo x="0" y="20066"/>
+                <wp:lineTo x="21290" y="20066"/>
+                <wp:lineTo x="21290" y="0"/>
+                <wp:lineTo x="0" y="0"/>
+              </wp:wrapPolygon>
+            </wp:wrapTight>
+            <wp:docPr id="1261888986" name="Picture 1" descr="A black and white math equation&#10;&#10;AI-generated content may be incorrect."/>
+            <wp:cNvGraphicFramePr>
+              <a:graphicFrameLocks xmlns:a="http://schemas.openxmlformats.org/drawingml/2006/main" noChangeAspect="1"/>
+            </wp:cNvGraphicFramePr>
+            <a:graphic xmlns:a="http://schemas.openxmlformats.org/drawingml/2006/main">
+              <a:graphicData uri="http://schemas.openxmlformats.org/drawingml/2006/picture">
+                <pic:pic xmlns:pic="http://schemas.openxmlformats.org/drawingml/2006/picture">
+                  <pic:nvPicPr>
+                    <pic:cNvPr id="1261888986" name="Picture 1" descr="A black and white math equation&#10;&#10;AI-generated content may be incorrect."/>
+                    <pic:cNvPicPr/>
+                  </pic:nvPicPr>
+                  <pic:blipFill>
+                    <a:blip r:embed="rId6" cstate="print">
+                      <a:extLst>
+                        <a:ext uri="{28A0092B-C50C-407E-A947-70E740481C1C}">
+                          <a14:useLocalDpi xmlns:a14="http://schemas.microsoft.com/office/drawing/2010/main" val="0"/>
+                        </a:ext>
+                      </a:extLst>
+                    </a:blip>
+                    <a:stretch>
+                      <a:fillRect/>
+                    </a:stretch>
+                  </pic:blipFill>
+                  <pic:spPr>
+                    <a:xfrm>
+                      <a:off x="0" y="0"/>
+                      <a:ext cx="927735" cy="348615"/>
+                    </a:xfrm>
+                    <a:prstGeom prst="rect">
+                      <a:avLst/>
+                    </a:prstGeom>
+                  </pic:spPr>
+                </pic:pic>
+              </a:graphicData>
+            </a:graphic>
+            <wp14:sizeRelH relativeFrom="margin">
+              <wp14:pctWidth>0</wp14:pctWidth>
+            </wp14:sizeRelH>
+            <wp14:sizeRelV relativeFrom="margin">
+              <wp14:pctHeight>0</wp14:pctHeight>
+            </wp14:sizeRelV>
+          </wp:anchor>
+        </w:drawing>
+      </w:r>
       <w:r>
         <w:rPr>
           <w:b/>
           <w:bCs/>
+          <w:sz w:val="20"/>
+          <w:szCs w:val="20"/>
           <w:u w:val="single"/>
         </w:rPr>
-        <w:t>1</w:t>
+        <w:t>Logistic Regression</w:t>
       </w:r>
       <w:r>
         <w:rPr>
           <w:b/>
           <w:bCs/>
+          <w:sz w:val="20"/>
+          <w:szCs w:val="20"/>
           <w:u w:val="single"/>
         </w:rPr>
         <w:br/>
       </w:r>
       <w:r>
-        <w:t>Neural Network: all features densely connected to all neurons in hidden layers. The network fins a way to make combinations of features that are important to predict the Target.</w:t>
-      </w:r>
-      <w:r>
+        <w:rPr>
+          <w:sz w:val="20"/>
+          <w:szCs w:val="20"/>
+        </w:rPr>
+        <w:t>z</w:t>
+      </w:r>
+      <w:r>
+        <w:rPr>
+          <w:sz w:val="20"/>
+          <w:szCs w:val="20"/>
+        </w:rPr>
+        <w:t xml:space="preserve"> = w.T * X + b</w:t>
+      </w:r>
+      <w:r>
+        <w:rPr>
+          <w:sz w:val="20"/>
+          <w:szCs w:val="20"/>
+        </w:rPr>
         <w:br/>
-        <w:t xml:space="preserve">Structured data: Tables </w:t>
-      </w:r>
-      <w:r>
-        <w:t xml:space="preserve">        Unstructured</w:t>
-      </w:r>
-      <w:r>
-        <w:t xml:space="preserve"> data: audio track, images, texts</w:t>
       </w:r>
     </w:p>
     <w:p>
-      <w:r>
-        <w:t xml:space="preserve">DL drivers: </w:t>
-      </w:r>
-      <w:r>
-        <w:t>we collect more data IoT, digitalization.. DL can leverage all the data better than ML</w:t>
-      </w:r>
-      <w:r>
-        <w:t>.</w:t>
-      </w:r>
-      <w:r>
+      <w:pPr>
+        <w:ind w:left="-284" w:right="-330"/>
+        <w:rPr>
+          <w:sz w:val="20"/>
+          <w:szCs w:val="20"/>
+        </w:rPr>
+      </w:pPr>
+      <w:r>
+        <w:rPr>
+          <w:sz w:val="20"/>
+          <w:szCs w:val="20"/>
+        </w:rPr>
+        <w:t>Sigmoid Function</w:t>
+      </w:r>
+      <w:r>
+        <w:rPr>
+          <w:sz w:val="20"/>
+          <w:szCs w:val="20"/>
+        </w:rPr>
+        <w:t xml:space="preserve"> </w:t>
+      </w:r>
+      <w:r>
+        <w:rPr>
+          <w:b/>
+          <w:bCs/>
+          <w:sz w:val="20"/>
+          <w:szCs w:val="20"/>
+        </w:rPr>
+        <w:t xml:space="preserve">A = </w:t>
+      </w:r>
+      <w:r>
+        <w:rPr>
+          <w:sz w:val="20"/>
+          <w:szCs w:val="20"/>
+        </w:rPr>
+        <w:t xml:space="preserve"> </w:t>
+      </w:r>
+      <w:r>
+        <w:rPr>
+          <w:sz w:val="20"/>
+          <w:szCs w:val="20"/>
+        </w:rPr>
         <w:br/>
-        <w:t>Then it would come more computational power and better algorithms.</w:t>
+      </w:r>
+      <w:r>
+        <w:rPr>
+          <w:sz w:val="20"/>
+          <w:szCs w:val="20"/>
+        </w:rPr>
+        <w:br/>
+      </w:r>
+      <w:r>
+        <w:rPr>
+          <w:sz w:val="20"/>
+          <w:szCs w:val="20"/>
+        </w:rPr>
+        <w:t>Loss Function</w:t>
+      </w:r>
+    </w:p>
+    <w:p>
+      <w:pPr>
+        <w:ind w:left="-284" w:right="-330"/>
+        <w:rPr>
+          <w:b/>
+          <w:bCs/>
+          <w:sz w:val="20"/>
+          <w:szCs w:val="20"/>
+          <w:u w:val="single"/>
+        </w:rPr>
+      </w:pPr>
+      <w:r>
+        <w:rPr>
+          <w:noProof/>
+          <w:sz w:val="20"/>
+          <w:szCs w:val="20"/>
+        </w:rPr>
+        <w:drawing>
+          <wp:anchor distT="0" distB="0" distL="114300" distR="114300" simplePos="0" relativeHeight="251660288" behindDoc="0" locked="0" layoutInCell="1" allowOverlap="1" wp14:anchorId="571A6C4F" wp14:editId="167C479B">
+            <wp:simplePos x="0" y="0"/>
+            <wp:positionH relativeFrom="column">
+              <wp:posOffset>2226310</wp:posOffset>
+            </wp:positionH>
+            <wp:positionV relativeFrom="paragraph">
+              <wp:posOffset>430511</wp:posOffset>
+            </wp:positionV>
+            <wp:extent cx="4241165" cy="1302385"/>
+            <wp:effectExtent l="0" t="0" r="6985" b="0"/>
+            <wp:wrapThrough wrapText="bothSides">
+              <wp:wrapPolygon edited="0">
+                <wp:start x="0" y="0"/>
+                <wp:lineTo x="0" y="21168"/>
+                <wp:lineTo x="21539" y="21168"/>
+                <wp:lineTo x="21539" y="0"/>
+                <wp:lineTo x="0" y="0"/>
+              </wp:wrapPolygon>
+            </wp:wrapThrough>
+            <wp:docPr id="414929365" name="Picture 1" descr="A math equations on a white background&#10;&#10;AI-generated content may be incorrect."/>
+            <wp:cNvGraphicFramePr>
+              <a:graphicFrameLocks xmlns:a="http://schemas.openxmlformats.org/drawingml/2006/main" noChangeAspect="1"/>
+            </wp:cNvGraphicFramePr>
+            <a:graphic xmlns:a="http://schemas.openxmlformats.org/drawingml/2006/main">
+              <a:graphicData uri="http://schemas.openxmlformats.org/drawingml/2006/picture">
+                <pic:pic xmlns:pic="http://schemas.openxmlformats.org/drawingml/2006/picture">
+                  <pic:nvPicPr>
+                    <pic:cNvPr id="414929365" name="Picture 1" descr="A math equations on a white background&#10;&#10;AI-generated content may be incorrect."/>
+                    <pic:cNvPicPr/>
+                  </pic:nvPicPr>
+                  <pic:blipFill>
+                    <a:blip r:embed="rId7">
+                      <a:extLst>
+                        <a:ext uri="{28A0092B-C50C-407E-A947-70E740481C1C}">
+                          <a14:useLocalDpi xmlns:a14="http://schemas.microsoft.com/office/drawing/2010/main" val="0"/>
+                        </a:ext>
+                      </a:extLst>
+                    </a:blip>
+                    <a:stretch>
+                      <a:fillRect/>
+                    </a:stretch>
+                  </pic:blipFill>
+                  <pic:spPr>
+                    <a:xfrm>
+                      <a:off x="0" y="0"/>
+                      <a:ext cx="4241165" cy="1302385"/>
+                    </a:xfrm>
+                    <a:prstGeom prst="rect">
+                      <a:avLst/>
+                    </a:prstGeom>
+                  </pic:spPr>
+                </pic:pic>
+              </a:graphicData>
+            </a:graphic>
+            <wp14:sizeRelH relativeFrom="margin">
+              <wp14:pctWidth>0</wp14:pctWidth>
+            </wp14:sizeRelH>
+            <wp14:sizeRelV relativeFrom="margin">
+              <wp14:pctHeight>0</wp14:pctHeight>
+            </wp14:sizeRelV>
+          </wp:anchor>
+        </w:drawing>
+      </w:r>
+      <w:r>
+        <w:rPr>
+          <w:noProof/>
+          <w:sz w:val="20"/>
+          <w:szCs w:val="20"/>
+        </w:rPr>
+        <w:drawing>
+          <wp:inline distT="0" distB="0" distL="0" distR="0" wp14:anchorId="0C5B90AB" wp14:editId="2B9F5FEA">
+            <wp:extent cx="4183873" cy="298370"/>
+            <wp:effectExtent l="0" t="0" r="0" b="6985"/>
+            <wp:docPr id="1127113691" name="Picture 1"/>
+            <wp:cNvGraphicFramePr>
+              <a:graphicFrameLocks xmlns:a="http://schemas.openxmlformats.org/drawingml/2006/main" noChangeAspect="1"/>
+            </wp:cNvGraphicFramePr>
+            <a:graphic xmlns:a="http://schemas.openxmlformats.org/drawingml/2006/main">
+              <a:graphicData uri="http://schemas.openxmlformats.org/drawingml/2006/picture">
+                <pic:pic xmlns:pic="http://schemas.openxmlformats.org/drawingml/2006/picture">
+                  <pic:nvPicPr>
+                    <pic:cNvPr id="1127113691" name=""/>
+                    <pic:cNvPicPr/>
+                  </pic:nvPicPr>
+                  <pic:blipFill rotWithShape="1">
+                    <a:blip r:embed="rId8"/>
+                    <a:srcRect t="16187"/>
+                    <a:stretch>
+                      <a:fillRect/>
+                    </a:stretch>
+                  </pic:blipFill>
+                  <pic:spPr bwMode="auto">
+                    <a:xfrm>
+                      <a:off x="0" y="0"/>
+                      <a:ext cx="4369483" cy="311607"/>
+                    </a:xfrm>
+                    <a:prstGeom prst="rect">
+                      <a:avLst/>
+                    </a:prstGeom>
+                    <a:ln>
+                      <a:noFill/>
+                    </a:ln>
+                    <a:extLst>
+                      <a:ext uri="{53640926-AAD7-44D8-BBD7-CCE9431645EC}">
+                        <a14:shadowObscured xmlns:a14="http://schemas.microsoft.com/office/drawing/2010/main"/>
+                      </a:ext>
+                    </a:extLst>
+                  </pic:spPr>
+                </pic:pic>
+              </a:graphicData>
+            </a:graphic>
+          </wp:inline>
+        </w:drawing>
+      </w:r>
+      <w:r>
+        <w:rPr>
+          <w:sz w:val="20"/>
+          <w:szCs w:val="20"/>
+        </w:rPr>
+        <w:br/>
+        <w:t>Partial Derivatives of Loss Function</w:t>
+      </w:r>
+      <w:r>
+        <w:rPr>
+          <w:sz w:val="20"/>
+          <w:szCs w:val="20"/>
+        </w:rPr>
+        <w:br/>
+      </w:r>
+      <w:r>
+        <w:rPr>
+          <w:sz w:val="20"/>
+          <w:szCs w:val="20"/>
+        </w:rPr>
+        <w:br/>
+      </w:r>
+      <w:r>
+        <w:rPr>
+          <w:sz w:val="20"/>
+          <w:szCs w:val="20"/>
+        </w:rPr>
+        <w:t>Update Parameters</w:t>
+      </w:r>
+      <w:r>
+        <w:rPr>
+          <w:sz w:val="20"/>
+          <w:szCs w:val="20"/>
+        </w:rPr>
+        <w:t xml:space="preserve"> – Gradient Descent</w:t>
+      </w:r>
+      <w:r>
+        <w:rPr>
+          <w:sz w:val="20"/>
+          <w:szCs w:val="20"/>
+        </w:rPr>
+        <w:br/>
+      </w:r>
+      <w:r>
+        <w:rPr>
+          <w:noProof/>
+          <w:sz w:val="20"/>
+          <w:szCs w:val="20"/>
+        </w:rPr>
+        <w:drawing>
+          <wp:inline distT="0" distB="0" distL="0" distR="0" wp14:anchorId="1311C035" wp14:editId="269B2C70">
+            <wp:extent cx="1914319" cy="2132346"/>
+            <wp:effectExtent l="0" t="0" r="0" b="1270"/>
+            <wp:docPr id="1237030275" name="Picture 1" descr="A whiteboard with blue writing&#10;&#10;AI-generated content may be incorrect."/>
+            <wp:cNvGraphicFramePr>
+              <a:graphicFrameLocks xmlns:a="http://schemas.openxmlformats.org/drawingml/2006/main" noChangeAspect="1"/>
+            </wp:cNvGraphicFramePr>
+            <a:graphic xmlns:a="http://schemas.openxmlformats.org/drawingml/2006/main">
+              <a:graphicData uri="http://schemas.openxmlformats.org/drawingml/2006/picture">
+                <pic:pic xmlns:pic="http://schemas.openxmlformats.org/drawingml/2006/picture">
+                  <pic:nvPicPr>
+                    <pic:cNvPr id="1237030275" name="Picture 1" descr="A whiteboard with blue writing&#10;&#10;AI-generated content may be incorrect."/>
+                    <pic:cNvPicPr/>
+                  </pic:nvPicPr>
+                  <pic:blipFill>
+                    <a:blip r:embed="rId9"/>
+                    <a:stretch>
+                      <a:fillRect/>
+                    </a:stretch>
+                  </pic:blipFill>
+                  <pic:spPr>
+                    <a:xfrm>
+                      <a:off x="0" y="0"/>
+                      <a:ext cx="1928303" cy="2147923"/>
+                    </a:xfrm>
+                    <a:prstGeom prst="rect">
+                      <a:avLst/>
+                    </a:prstGeom>
+                  </pic:spPr>
+                </pic:pic>
+              </a:graphicData>
+            </a:graphic>
+          </wp:inline>
+        </w:drawing>
+      </w:r>
+      <w:r>
+        <w:rPr>
+          <w:noProof/>
+          <w:sz w:val="20"/>
+          <w:szCs w:val="20"/>
+        </w:rPr>
+        <w:t xml:space="preserve"> </w:t>
+      </w:r>
+    </w:p>
+    <w:p>
+      <w:pPr>
+        <w:ind w:left="-284" w:right="-330"/>
+        <w:rPr>
+          <w:rFonts w:ascii="Consolas" w:hAnsi="Consolas"/>
+          <w:sz w:val="20"/>
+          <w:szCs w:val="20"/>
+        </w:rPr>
+      </w:pPr>
+      <w:r>
+        <w:rPr>
+          <w:b/>
+          <w:bCs/>
+          <w:sz w:val="20"/>
+          <w:szCs w:val="20"/>
+          <w:u w:val="single"/>
+        </w:rPr>
+        <w:t>Image Processing steps:</w:t>
+      </w:r>
+      <w:r>
+        <w:rPr>
+          <w:b/>
+          <w:bCs/>
+          <w:sz w:val="20"/>
+          <w:szCs w:val="20"/>
+          <w:u w:val="single"/>
+        </w:rPr>
+        <w:br/>
+      </w:r>
+      <w:r>
+        <w:rPr>
+          <w:sz w:val="20"/>
+          <w:szCs w:val="20"/>
+        </w:rPr>
+        <w:t xml:space="preserve">Figure Out Dimensions of data: nsamples, npixels_x, </w:t>
+      </w:r>
+      <w:r>
+        <w:rPr>
+          <w:sz w:val="20"/>
+          <w:szCs w:val="20"/>
+        </w:rPr>
+        <w:t>npixels_</w:t>
+      </w:r>
+      <w:r>
+        <w:rPr>
+          <w:sz w:val="20"/>
+          <w:szCs w:val="20"/>
+        </w:rPr>
+        <w:t>y, 3(RGB)</w:t>
+      </w:r>
+      <w:r>
+        <w:rPr>
+          <w:rFonts w:ascii="Consolas" w:hAnsi="Consolas"/>
+          <w:sz w:val="20"/>
+          <w:szCs w:val="20"/>
+        </w:rPr>
+        <w:br/>
+      </w:r>
+      <w:r>
+        <w:rPr>
+          <w:sz w:val="20"/>
+          <w:szCs w:val="20"/>
+        </w:rPr>
+        <w:t>Flatten</w:t>
+      </w:r>
+      <w:r>
+        <w:rPr>
+          <w:rFonts w:ascii="Consolas" w:hAnsi="Consolas"/>
+          <w:sz w:val="20"/>
+          <w:szCs w:val="20"/>
+        </w:rPr>
+        <w:t xml:space="preserve">: reshape(nsamples, </w:t>
+      </w:r>
+      <w:r>
+        <w:rPr>
+          <w:rFonts w:ascii="Consolas" w:hAnsi="Consolas"/>
+          <w:sz w:val="20"/>
+          <w:szCs w:val="20"/>
+        </w:rPr>
+        <w:t>npixels_x</w:t>
+      </w:r>
+      <w:r>
+        <w:rPr>
+          <w:rFonts w:ascii="Consolas" w:hAnsi="Consolas"/>
+          <w:sz w:val="20"/>
+          <w:szCs w:val="20"/>
+        </w:rPr>
+        <w:t>*</w:t>
+      </w:r>
+      <w:r>
+        <w:rPr>
+          <w:rFonts w:ascii="Consolas" w:hAnsi="Consolas"/>
+          <w:sz w:val="20"/>
+          <w:szCs w:val="20"/>
+        </w:rPr>
+        <w:t>npixels_y</w:t>
+      </w:r>
+      <w:r>
+        <w:rPr>
+          <w:rFonts w:ascii="Consolas" w:hAnsi="Consolas"/>
+          <w:sz w:val="20"/>
+          <w:szCs w:val="20"/>
+        </w:rPr>
+        <w:t>*</w:t>
+      </w:r>
+      <w:r>
+        <w:rPr>
+          <w:rFonts w:ascii="Consolas" w:hAnsi="Consolas"/>
+          <w:sz w:val="20"/>
+          <w:szCs w:val="20"/>
+        </w:rPr>
+        <w:t>3</w:t>
+      </w:r>
+      <w:r>
+        <w:rPr>
+          <w:rFonts w:ascii="Consolas" w:hAnsi="Consolas"/>
+          <w:sz w:val="20"/>
+          <w:szCs w:val="20"/>
+        </w:rPr>
+        <w:t xml:space="preserve">).T = </w:t>
+      </w:r>
+      <w:r>
+        <w:rPr>
+          <w:rFonts w:ascii="Consolas" w:hAnsi="Consolas"/>
+          <w:sz w:val="20"/>
+          <w:szCs w:val="20"/>
+          <w:highlight w:val="yellow"/>
+        </w:rPr>
+        <w:t>reshape(nsamples,</w:t>
+      </w:r>
+      <w:r>
+        <w:rPr>
+          <w:rFonts w:ascii="Consolas" w:hAnsi="Consolas"/>
+          <w:sz w:val="20"/>
+          <w:szCs w:val="20"/>
+          <w:highlight w:val="yellow"/>
+        </w:rPr>
+        <w:t>-1</w:t>
+      </w:r>
+      <w:r>
+        <w:rPr>
+          <w:rFonts w:ascii="Consolas" w:hAnsi="Consolas"/>
+          <w:sz w:val="20"/>
+          <w:szCs w:val="20"/>
+          <w:highlight w:val="yellow"/>
+        </w:rPr>
+        <w:t>).T</w:t>
+      </w:r>
+      <w:r>
+        <w:rPr>
+          <w:rFonts w:ascii="Consolas" w:hAnsi="Consolas"/>
+          <w:sz w:val="20"/>
+          <w:szCs w:val="20"/>
+        </w:rPr>
+        <w:br/>
+      </w:r>
+      <w:r>
+        <w:rPr>
+          <w:sz w:val="20"/>
+          <w:szCs w:val="20"/>
+        </w:rPr>
+        <w:t>Standardize: Divide all rows (all matrix) by 255</w:t>
       </w:r>
     </w:p>
     <w:sectPr>
       <w:pgSz w:w="11906" w:h="16838"/>
-      <w:pgMar w:top="1440" w:right="1440" w:bottom="1440" w:left="1440" w:header="708" w:footer="708" w:gutter="0"/>
+      <w:pgMar w:top="720" w:right="720" w:bottom="720" w:left="720" w:header="708" w:footer="708" w:gutter="0"/>
       <w:cols w:space="708"/>
       <w:docGrid w:linePitch="360"/>
     </w:sectPr>
@@ -678,7 +1592,6 @@
   <w:style w:type="character" w:default="1" w:styleId="DefaultParagraphFont">
     <w:name w:val="Default Paragraph Font"/>
     <w:uiPriority w:val="1"/>
-    <w:semiHidden/>
     <w:unhideWhenUsed/>
   </w:style>
   <w:style w:type="table" w:default="1" w:styleId="TableNormal">
@@ -990,6 +1903,29 @@
       <w:smallCaps/>
       <w:color w:val="0F4761" w:themeColor="accent1" w:themeShade="BF"/>
       <w:spacing w:val="5"/>
+    </w:rPr>
+  </w:style>
+  <w:style w:type="character" w:styleId="Hyperlink">
+    <w:name w:val="Hyperlink"/>
+    <w:basedOn w:val="DefaultParagraphFont"/>
+    <w:uiPriority w:val="99"/>
+    <w:unhideWhenUsed/>
+    <w:rsid w:val="0069678D"/>
+    <w:rPr>
+      <w:color w:val="467886" w:themeColor="hyperlink"/>
+      <w:u w:val="single"/>
+    </w:rPr>
+  </w:style>
+  <w:style w:type="character" w:styleId="UnresolvedMention">
+    <w:name w:val="Unresolved Mention"/>
+    <w:basedOn w:val="DefaultParagraphFont"/>
+    <w:uiPriority w:val="99"/>
+    <w:semiHidden/>
+    <w:unhideWhenUsed/>
+    <w:rsid w:val="0069678D"/>
+    <w:rPr>
+      <w:color w:val="605E5C"/>
+      <w:shd w:val="clear" w:color="auto" w:fill="E1DFDD"/>
     </w:rPr>
   </w:style>
 </w:styles>

</xml_diff>